<commit_message>
add field limitations, document, fix bugs.
</commit_message>
<xml_diff>
--- a/comp_form_capstone.docx
+++ b/comp_form_capstone.docx
@@ -117,6 +117,142 @@
     </w:p>
     <w:p>
       <w:pPr>
+        <w:spacing w:after="0" w:line="360" w:lineRule="auto"/>
+        <w:jc w:val="center"/>
+        <w:rPr>
+          <w:rFonts w:ascii="Baskerville Old Face" w:hAnsi="Baskerville Old Face" w:cs="Arial"/>
+          <w:bCs/>
+          <w:color w:val="000000" w:themeColor="text1"/>
+          <w:sz w:val="32"/>
+          <w:szCs w:val="32"/>
+        </w:rPr>
+      </w:pPr>
+      <w:r>
+        <w:rPr>
+          <w:rFonts w:ascii="Baskerville Old Face" w:hAnsi="Baskerville Old Face" w:cs="Arial"/>
+          <w:bCs/>
+          <w:color w:val="000000" w:themeColor="text1"/>
+          <w:sz w:val="32"/>
+          <w:szCs w:val="32"/>
+        </w:rPr>
+        <w:t xml:space="preserve">Javier Ochoa </w:t>
+      </w:r>
+    </w:p>
+    <w:p>
+      <w:pPr>
+        <w:spacing w:after="0" w:line="360" w:lineRule="auto"/>
+        <w:jc w:val="center"/>
+        <w:rPr>
+          <w:rFonts w:ascii="Baskerville Old Face" w:hAnsi="Baskerville Old Face" w:cs="Arial"/>
+          <w:bCs/>
+          <w:color w:val="000000" w:themeColor="text1"/>
+          <w:sz w:val="32"/>
+          <w:szCs w:val="32"/>
+        </w:rPr>
+      </w:pPr>
+      <w:r>
+        <w:rPr>
+          <w:rFonts w:ascii="Baskerville Old Face" w:hAnsi="Baskerville Old Face" w:cs="Arial"/>
+          <w:bCs/>
+          <w:color w:val="000000" w:themeColor="text1"/>
+          <w:sz w:val="32"/>
+          <w:szCs w:val="32"/>
+        </w:rPr>
+        <w:t xml:space="preserve">Department of Computer Science, Western Governors University </w:t>
+      </w:r>
+    </w:p>
+    <w:p>
+      <w:pPr>
+        <w:spacing w:after="0" w:line="360" w:lineRule="auto"/>
+        <w:jc w:val="center"/>
+        <w:rPr>
+          <w:rFonts w:ascii="Baskerville Old Face" w:hAnsi="Baskerville Old Face" w:cs="Arial"/>
+          <w:bCs/>
+          <w:color w:val="000000" w:themeColor="text1"/>
+          <w:sz w:val="32"/>
+          <w:szCs w:val="32"/>
+        </w:rPr>
+      </w:pPr>
+      <w:r>
+        <w:rPr>
+          <w:rFonts w:ascii="Baskerville Old Face" w:hAnsi="Baskerville Old Face" w:cs="Arial"/>
+          <w:bCs/>
+          <w:color w:val="000000" w:themeColor="text1"/>
+          <w:sz w:val="32"/>
+          <w:szCs w:val="32"/>
+        </w:rPr>
+        <w:t>C964: Capstone Project</w:t>
+      </w:r>
+    </w:p>
+    <w:p>
+      <w:pPr>
+        <w:spacing w:after="0" w:line="360" w:lineRule="auto"/>
+        <w:jc w:val="center"/>
+        <w:rPr>
+          <w:rFonts w:ascii="Baskerville Old Face" w:hAnsi="Baskerville Old Face" w:cs="Arial"/>
+          <w:bCs/>
+          <w:color w:val="000000" w:themeColor="text1"/>
+          <w:sz w:val="32"/>
+          <w:szCs w:val="32"/>
+        </w:rPr>
+      </w:pPr>
+      <w:r>
+        <w:rPr>
+          <w:rFonts w:ascii="Baskerville Old Face" w:hAnsi="Baskerville Old Face" w:cs="Arial"/>
+          <w:bCs/>
+          <w:color w:val="000000" w:themeColor="text1"/>
+          <w:sz w:val="32"/>
+          <w:szCs w:val="32"/>
+        </w:rPr>
+        <w:t>Student ID: 010405717</w:t>
+      </w:r>
+    </w:p>
+    <w:p>
+      <w:pPr>
+        <w:spacing w:after="0" w:line="360" w:lineRule="auto"/>
+        <w:jc w:val="center"/>
+        <w:rPr>
+          <w:rFonts w:ascii="Baskerville Old Face" w:hAnsi="Baskerville Old Face" w:cs="Arial"/>
+          <w:bCs/>
+          <w:color w:val="000000" w:themeColor="text1"/>
+          <w:sz w:val="32"/>
+          <w:szCs w:val="32"/>
+        </w:rPr>
+      </w:pPr>
+      <w:r>
+        <w:rPr>
+          <w:rFonts w:ascii="Baskerville Old Face" w:hAnsi="Baskerville Old Face" w:cs="Arial"/>
+          <w:bCs/>
+          <w:color w:val="000000" w:themeColor="text1"/>
+          <w:sz w:val="32"/>
+          <w:szCs w:val="32"/>
+        </w:rPr>
+        <w:t>April 10</w:t>
+      </w:r>
+      <w:r>
+        <w:rPr>
+          <w:rFonts w:ascii="Baskerville Old Face" w:hAnsi="Baskerville Old Face" w:cs="Arial"/>
+          <w:bCs/>
+          <w:color w:val="000000" w:themeColor="text1"/>
+          <w:sz w:val="32"/>
+          <w:szCs w:val="32"/>
+          <w:vertAlign w:val="superscript"/>
+        </w:rPr>
+        <w:t>th</w:t>
+      </w:r>
+      <w:r>
+        <w:rPr>
+          <w:rFonts w:ascii="Baskerville Old Face" w:hAnsi="Baskerville Old Face" w:cs="Arial"/>
+          <w:bCs/>
+          <w:color w:val="000000" w:themeColor="text1"/>
+          <w:sz w:val="32"/>
+          <w:szCs w:val="32"/>
+        </w:rPr>
+        <w:t>, 2024</w:t>
+      </w:r>
+    </w:p>
+    <w:p>
+      <w:pPr>
         <w:spacing w:after="0" w:line="240" w:lineRule="auto"/>
         <w:jc w:val="center"/>
         <w:rPr>
@@ -127,98 +263,6 @@
           <w:szCs w:val="32"/>
         </w:rPr>
       </w:pPr>
-      <w:r>
-        <w:rPr>
-          <w:rFonts w:ascii="Baskerville Old Face" w:hAnsi="Baskerville Old Face" w:cs="Arial"/>
-          <w:bCs/>
-          <w:color w:val="000000" w:themeColor="text1"/>
-          <w:sz w:val="32"/>
-          <w:szCs w:val="32"/>
-        </w:rPr>
-        <w:t xml:space="preserve">Javier Ochoa </w:t>
-      </w:r>
-    </w:p>
-    <w:p>
-      <w:pPr>
-        <w:spacing w:after="0" w:line="240" w:lineRule="auto"/>
-        <w:jc w:val="center"/>
-        <w:rPr>
-          <w:rFonts w:ascii="Baskerville Old Face" w:hAnsi="Baskerville Old Face" w:cs="Arial"/>
-          <w:bCs/>
-          <w:color w:val="000000" w:themeColor="text1"/>
-          <w:sz w:val="32"/>
-          <w:szCs w:val="32"/>
-        </w:rPr>
-      </w:pPr>
-      <w:r>
-        <w:rPr>
-          <w:rFonts w:ascii="Baskerville Old Face" w:hAnsi="Baskerville Old Face" w:cs="Arial"/>
-          <w:bCs/>
-          <w:color w:val="000000" w:themeColor="text1"/>
-          <w:sz w:val="32"/>
-          <w:szCs w:val="32"/>
-        </w:rPr>
-        <w:t>Student ID: 010405717</w:t>
-      </w:r>
-    </w:p>
-    <w:p>
-      <w:pPr>
-        <w:spacing w:after="0" w:line="240" w:lineRule="auto"/>
-        <w:jc w:val="center"/>
-        <w:rPr>
-          <w:rFonts w:ascii="Baskerville Old Face" w:hAnsi="Baskerville Old Face" w:cs="Arial"/>
-          <w:bCs/>
-          <w:color w:val="000000" w:themeColor="text1"/>
-          <w:sz w:val="32"/>
-          <w:szCs w:val="32"/>
-        </w:rPr>
-      </w:pPr>
-      <w:r>
-        <w:rPr>
-          <w:rFonts w:ascii="Baskerville Old Face" w:hAnsi="Baskerville Old Face" w:cs="Arial"/>
-          <w:bCs/>
-          <w:color w:val="000000" w:themeColor="text1"/>
-          <w:sz w:val="32"/>
-          <w:szCs w:val="32"/>
-        </w:rPr>
-        <w:t>C964: Capstone Project</w:t>
-      </w:r>
-    </w:p>
-    <w:p>
-      <w:pPr>
-        <w:spacing w:after="0" w:line="240" w:lineRule="auto"/>
-        <w:jc w:val="center"/>
-        <w:rPr>
-          <w:rFonts w:ascii="Baskerville Old Face" w:hAnsi="Baskerville Old Face" w:cs="Arial"/>
-          <w:bCs/>
-          <w:color w:val="000000" w:themeColor="text1"/>
-          <w:sz w:val="32"/>
-          <w:szCs w:val="32"/>
-        </w:rPr>
-      </w:pPr>
-      <w:r>
-        <w:rPr>
-          <w:rFonts w:ascii="Baskerville Old Face" w:hAnsi="Baskerville Old Face" w:cs="Arial"/>
-          <w:bCs/>
-          <w:color w:val="000000" w:themeColor="text1"/>
-          <w:sz w:val="32"/>
-          <w:szCs w:val="32"/>
-        </w:rPr>
-        <w:t>10/4/24</w:t>
-      </w:r>
-    </w:p>
-    <w:p>
-      <w:pPr>
-        <w:spacing w:after="0" w:line="240" w:lineRule="auto"/>
-        <w:jc w:val="center"/>
-        <w:rPr>
-          <w:rFonts w:ascii="Baskerville Old Face" w:hAnsi="Baskerville Old Face" w:cs="Arial"/>
-          <w:bCs/>
-          <w:color w:val="000000" w:themeColor="text1"/>
-          <w:sz w:val="32"/>
-          <w:szCs w:val="32"/>
-        </w:rPr>
-      </w:pPr>
     </w:p>
     <w:p>
       <w:pPr>
@@ -340,35 +384,13 @@
           <w:sz w:val="44"/>
         </w:rPr>
       </w:pPr>
-    </w:p>
-    <w:p>
-      <w:pPr>
-        <w:spacing w:after="0" w:line="240" w:lineRule="auto"/>
+      <w:r>
         <w:rPr>
           <w:rFonts w:ascii="Baskerville Old Face" w:hAnsi="Baskerville Old Face" w:cs="Arial"/>
           <w:b/>
           <w:color w:val="000000" w:themeColor="text1"/>
           <w:sz w:val="44"/>
         </w:rPr>
-      </w:pPr>
-    </w:p>
-    <w:p>
-      <w:pPr>
-        <w:spacing w:after="0" w:line="240" w:lineRule="auto"/>
-        <w:rPr>
-          <w:rFonts w:ascii="Baskerville Old Face" w:hAnsi="Baskerville Old Face" w:cs="Arial"/>
-          <w:b/>
-          <w:color w:val="000000" w:themeColor="text1"/>
-          <w:sz w:val="44"/>
-        </w:rPr>
-      </w:pPr>
-      <w:r>
-        <w:rPr>
-          <w:rFonts w:ascii="Baskerville Old Face" w:hAnsi="Baskerville Old Face" w:cs="Arial"/>
-          <w:b/>
-          <w:color w:val="000000" w:themeColor="text1"/>
-          <w:sz w:val="44"/>
-        </w:rPr>
         <w:lastRenderedPageBreak/>
         <w:t>Computer Science Capstone Topic Approval Form</w:t>
       </w:r>
@@ -574,45 +596,37 @@
       <w:pPr>
         <w:rPr>
           <w:rFonts w:ascii="Verdana" w:hAnsi="Verdana"/>
-          <w:b/>
-          <w:bCs/>
-          <w:color w:val="000000" w:themeColor="text1"/>
-          <w:sz w:val="20"/>
-          <w:szCs w:val="20"/>
-        </w:rPr>
-      </w:pPr>
-      <w:r>
-        <w:rPr>
-          <w:rFonts w:ascii="Verdana" w:hAnsi="Verdana"/>
-          <w:b/>
-          <w:bCs/>
-          <w:color w:val="000000" w:themeColor="text1"/>
-          <w:sz w:val="20"/>
-          <w:szCs w:val="20"/>
-        </w:rPr>
-        <w:t>There is n</w:t>
-      </w:r>
-      <w:r>
-        <w:rPr>
-          <w:rFonts w:ascii="Verdana" w:hAnsi="Verdana"/>
-          <w:b/>
-          <w:bCs/>
-          <w:color w:val="000000" w:themeColor="text1"/>
-          <w:sz w:val="20"/>
-          <w:szCs w:val="20"/>
-        </w:rPr>
-        <w:t>o potential use for proprietary company information</w:t>
-      </w:r>
-      <w:r>
-        <w:rPr>
-          <w:rFonts w:ascii="Verdana" w:hAnsi="Verdana"/>
-          <w:b/>
-          <w:bCs/>
-          <w:color w:val="000000" w:themeColor="text1"/>
-          <w:sz w:val="20"/>
-          <w:szCs w:val="20"/>
-        </w:rPr>
-        <w:t xml:space="preserve">&gt; </w:t>
+          <w:color w:val="000000" w:themeColor="text1"/>
+          <w:sz w:val="20"/>
+          <w:szCs w:val="20"/>
+        </w:rPr>
+      </w:pPr>
+      <w:r>
+        <w:rPr>
+          <w:rFonts w:ascii="Verdana" w:hAnsi="Verdana"/>
+          <w:color w:val="000000" w:themeColor="text1"/>
+          <w:sz w:val="20"/>
+          <w:szCs w:val="20"/>
+        </w:rPr>
+        <w:t>There is no potential use for proprietary company information</w:t>
+      </w:r>
+      <w:r>
+        <w:rPr>
+          <w:rFonts w:ascii="Verdana" w:hAnsi="Verdana"/>
+          <w:color w:val="000000" w:themeColor="text1"/>
+          <w:sz w:val="20"/>
+          <w:szCs w:val="20"/>
+        </w:rPr>
+        <w:t xml:space="preserve"> in this project. </w:t>
+      </w:r>
+      <w:r>
+        <w:rPr>
+          <w:rFonts w:ascii="Verdana" w:hAnsi="Verdana"/>
+          <w:color w:val="000000" w:themeColor="text1"/>
+          <w:sz w:val="20"/>
+          <w:szCs w:val="20"/>
+        </w:rPr>
+        <w:t xml:space="preserve"> </w:t>
       </w:r>
     </w:p>
     <w:p>
@@ -681,32 +695,66 @@
     </w:p>
     <w:p>
       <w:pPr>
-        <w:pStyle w:val="ListParagraph"/>
-        <w:rPr>
-          <w:rFonts w:ascii="Verdana" w:hAnsi="Verdana"/>
-          <w:color w:val="000000" w:themeColor="text1"/>
-          <w:sz w:val="20"/>
-          <w:szCs w:val="20"/>
-        </w:rPr>
-      </w:pPr>
-    </w:p>
-    <w:p>
-      <w:pPr>
-        <w:rPr>
-          <w:rFonts w:ascii="Verdana" w:hAnsi="Verdana"/>
-          <w:color w:val="000000" w:themeColor="text1"/>
-          <w:sz w:val="20"/>
-          <w:szCs w:val="20"/>
-        </w:rPr>
-      </w:pPr>
-      <w:r>
-        <w:rPr>
-          <w:rFonts w:ascii="Verdana" w:hAnsi="Verdana"/>
-          <w:color w:val="000000" w:themeColor="text1"/>
-          <w:sz w:val="20"/>
-          <w:szCs w:val="20"/>
-        </w:rPr>
-        <w:t xml:space="preserve">The project is a machine learning real estate predictor. The data to train the </w:t>
+        <w:rPr>
+          <w:rFonts w:ascii="Verdana" w:hAnsi="Verdana"/>
+          <w:color w:val="000000" w:themeColor="text1"/>
+          <w:sz w:val="20"/>
+          <w:szCs w:val="20"/>
+        </w:rPr>
+      </w:pPr>
+      <w:r>
+        <w:rPr>
+          <w:rFonts w:ascii="Verdana" w:hAnsi="Verdana"/>
+          <w:color w:val="000000" w:themeColor="text1"/>
+          <w:sz w:val="20"/>
+          <w:szCs w:val="20"/>
+        </w:rPr>
+        <w:t>The project is a machine learning</w:t>
+      </w:r>
+      <w:r>
+        <w:rPr>
+          <w:rFonts w:ascii="Verdana" w:hAnsi="Verdana"/>
+          <w:color w:val="000000" w:themeColor="text1"/>
+          <w:sz w:val="20"/>
+          <w:szCs w:val="20"/>
+        </w:rPr>
+        <w:t xml:space="preserve"> based</w:t>
+      </w:r>
+      <w:r>
+        <w:rPr>
+          <w:rFonts w:ascii="Verdana" w:hAnsi="Verdana"/>
+          <w:color w:val="000000" w:themeColor="text1"/>
+          <w:sz w:val="20"/>
+          <w:szCs w:val="20"/>
+        </w:rPr>
+        <w:t xml:space="preserve"> real estate </w:t>
+      </w:r>
+      <w:r>
+        <w:rPr>
+          <w:rFonts w:ascii="Verdana" w:hAnsi="Verdana"/>
+          <w:color w:val="000000" w:themeColor="text1"/>
+          <w:sz w:val="20"/>
+          <w:szCs w:val="20"/>
+        </w:rPr>
+        <w:t xml:space="preserve">price </w:t>
+      </w:r>
+      <w:r>
+        <w:rPr>
+          <w:rFonts w:ascii="Verdana" w:hAnsi="Verdana"/>
+          <w:color w:val="000000" w:themeColor="text1"/>
+          <w:sz w:val="20"/>
+          <w:szCs w:val="20"/>
+        </w:rPr>
+        <w:t>predictor</w:t>
+      </w:r>
+      <w:r>
+        <w:rPr>
+          <w:rFonts w:ascii="Verdana" w:hAnsi="Verdana"/>
+          <w:color w:val="000000" w:themeColor="text1"/>
+          <w:sz w:val="20"/>
+          <w:szCs w:val="20"/>
+        </w:rPr>
+        <w:t xml:space="preserve">. The data to train the </w:t>
       </w:r>
       <w:r>
         <w:rPr>
@@ -724,7 +772,25 @@
           <w:sz w:val="20"/>
           <w:szCs w:val="20"/>
         </w:rPr>
-        <w:t xml:space="preserve"> will be gathered from a public data set </w:t>
+        <w:t xml:space="preserve"> will be gathered from a public data </w:t>
+      </w:r>
+      <w:r>
+        <w:rPr>
+          <w:rFonts w:ascii="Verdana" w:hAnsi="Verdana"/>
+          <w:color w:val="000000" w:themeColor="text1"/>
+          <w:sz w:val="20"/>
+          <w:szCs w:val="20"/>
+        </w:rPr>
+        <w:t>website</w:t>
+      </w:r>
+      <w:r>
+        <w:rPr>
+          <w:rFonts w:ascii="Verdana" w:hAnsi="Verdana"/>
+          <w:color w:val="000000" w:themeColor="text1"/>
+          <w:sz w:val="20"/>
+          <w:szCs w:val="20"/>
+        </w:rPr>
+        <w:t xml:space="preserve"> </w:t>
       </w:r>
       <w:hyperlink r:id="rId15" w:history="1">
         <w:r>
@@ -734,7 +800,7 @@
             <w:sz w:val="20"/>
             <w:szCs w:val="20"/>
           </w:rPr>
-          <w:t>HERE</w:t>
+          <w:t>here</w:t>
         </w:r>
       </w:hyperlink>
       <w:r>
@@ -762,7 +828,52 @@
           <w:sz w:val="20"/>
           <w:szCs w:val="20"/>
         </w:rPr>
-        <w:t xml:space="preserve"> King County, Washington, USA. The Machine learning algorithm that will be used is to </w:t>
+        <w:t xml:space="preserve"> King County, Washington, USA</w:t>
+      </w:r>
+      <w:r>
+        <w:rPr>
+          <w:rFonts w:ascii="Verdana" w:hAnsi="Verdana"/>
+          <w:color w:val="000000" w:themeColor="text1"/>
+          <w:sz w:val="20"/>
+          <w:szCs w:val="20"/>
+        </w:rPr>
+        <w:t xml:space="preserve"> in 2015</w:t>
+      </w:r>
+      <w:r>
+        <w:rPr>
+          <w:rFonts w:ascii="Verdana" w:hAnsi="Verdana"/>
+          <w:color w:val="000000" w:themeColor="text1"/>
+          <w:sz w:val="20"/>
+          <w:szCs w:val="20"/>
+        </w:rPr>
+        <w:t xml:space="preserve">. The Machine learning algorithm that will be used is </w:t>
+      </w:r>
+      <w:r>
+        <w:rPr>
+          <w:rFonts w:ascii="Verdana" w:hAnsi="Verdana"/>
+          <w:color w:val="000000" w:themeColor="text1"/>
+          <w:sz w:val="20"/>
+          <w:szCs w:val="20"/>
+        </w:rPr>
+        <w:t xml:space="preserve">the linear regression </w:t>
+      </w:r>
+      <w:r>
+        <w:rPr>
+          <w:rFonts w:ascii="Verdana" w:hAnsi="Verdana"/>
+          <w:color w:val="000000" w:themeColor="text1"/>
+          <w:sz w:val="20"/>
+          <w:szCs w:val="20"/>
+        </w:rPr>
+        <w:t>function from</w:t>
+      </w:r>
+      <w:r>
+        <w:rPr>
+          <w:rFonts w:ascii="Verdana" w:hAnsi="Verdana"/>
+          <w:color w:val="000000" w:themeColor="text1"/>
+          <w:sz w:val="20"/>
+          <w:szCs w:val="20"/>
+        </w:rPr>
+        <w:t xml:space="preserve"> </w:t>
       </w:r>
       <w:hyperlink r:id="rId16" w:history="1">
         <w:r>
@@ -772,7 +883,25 @@
             <w:sz w:val="20"/>
             <w:szCs w:val="20"/>
           </w:rPr>
-          <w:t>scikit-learn</w:t>
+          <w:t>scikit-</w:t>
+        </w:r>
+        <w:r>
+          <w:rPr>
+            <w:rStyle w:val="Hyperlink"/>
+            <w:rFonts w:ascii="Verdana" w:hAnsi="Verdana"/>
+            <w:sz w:val="20"/>
+            <w:szCs w:val="20"/>
+          </w:rPr>
+          <w:t>l</w:t>
+        </w:r>
+        <w:r>
+          <w:rPr>
+            <w:rStyle w:val="Hyperlink"/>
+            <w:rFonts w:ascii="Verdana" w:hAnsi="Verdana"/>
+            <w:sz w:val="20"/>
+            <w:szCs w:val="20"/>
+          </w:rPr>
+          <w:t>earn</w:t>
         </w:r>
       </w:hyperlink>
       <w:r>
@@ -782,7 +911,7 @@
           <w:sz w:val="20"/>
           <w:szCs w:val="20"/>
         </w:rPr>
-        <w:t xml:space="preserve">.  The </w:t>
+        <w:t xml:space="preserve">. The </w:t>
       </w:r>
       <w:r>
         <w:rPr>
@@ -800,7 +929,25 @@
           <w:sz w:val="20"/>
           <w:szCs w:val="20"/>
         </w:rPr>
-        <w:t xml:space="preserve"> will train on 7 points of the data of the 21,000 rows. Data points </w:t>
+        <w:t xml:space="preserve"> will train on 7 points of the data of the 21,000 </w:t>
+      </w:r>
+      <w:r>
+        <w:rPr>
+          <w:rFonts w:ascii="Verdana" w:hAnsi="Verdana"/>
+          <w:color w:val="000000" w:themeColor="text1"/>
+          <w:sz w:val="20"/>
+          <w:szCs w:val="20"/>
+        </w:rPr>
+        <w:t>recorded homes sales</w:t>
+      </w:r>
+      <w:r>
+        <w:rPr>
+          <w:rFonts w:ascii="Verdana" w:hAnsi="Verdana"/>
+          <w:color w:val="000000" w:themeColor="text1"/>
+          <w:sz w:val="20"/>
+          <w:szCs w:val="20"/>
+        </w:rPr>
+        <w:t xml:space="preserve">. Data points </w:t>
       </w:r>
       <w:r>
         <w:rPr>
@@ -818,6 +965,15 @@
           <w:sz w:val="20"/>
           <w:szCs w:val="20"/>
         </w:rPr>
+        <w:t xml:space="preserve">price, </w:t>
+      </w:r>
+      <w:r>
+        <w:rPr>
+          <w:rFonts w:ascii="Verdana" w:hAnsi="Verdana"/>
+          <w:color w:val="000000" w:themeColor="text1"/>
+          <w:sz w:val="20"/>
+          <w:szCs w:val="20"/>
+        </w:rPr>
         <w:t>bedrooms,</w:t>
       </w:r>
       <w:r>
@@ -845,7 +1001,43 @@
           <w:sz w:val="20"/>
           <w:szCs w:val="20"/>
         </w:rPr>
-        <w:t xml:space="preserve"> square foot, </w:t>
+        <w:t xml:space="preserve"> square foot</w:t>
+      </w:r>
+      <w:r>
+        <w:rPr>
+          <w:rFonts w:ascii="Verdana" w:hAnsi="Verdana"/>
+          <w:color w:val="000000" w:themeColor="text1"/>
+          <w:sz w:val="20"/>
+          <w:szCs w:val="20"/>
+        </w:rPr>
+        <w:t xml:space="preserve"> living space</w:t>
+      </w:r>
+      <w:r>
+        <w:rPr>
+          <w:rFonts w:ascii="Verdana" w:hAnsi="Verdana"/>
+          <w:color w:val="000000" w:themeColor="text1"/>
+          <w:sz w:val="20"/>
+          <w:szCs w:val="20"/>
+        </w:rPr>
+        <w:t>,</w:t>
+      </w:r>
+      <w:r>
+        <w:rPr>
+          <w:rFonts w:ascii="Verdana" w:hAnsi="Verdana"/>
+          <w:color w:val="000000" w:themeColor="text1"/>
+          <w:sz w:val="20"/>
+          <w:szCs w:val="20"/>
+        </w:rPr>
+        <w:t xml:space="preserve"> square foot lot, number of</w:t>
+      </w:r>
+      <w:r>
+        <w:rPr>
+          <w:rFonts w:ascii="Verdana" w:hAnsi="Verdana"/>
+          <w:color w:val="000000" w:themeColor="text1"/>
+          <w:sz w:val="20"/>
+          <w:szCs w:val="20"/>
+        </w:rPr>
+        <w:t xml:space="preserve"> </w:t>
       </w:r>
       <w:r>
         <w:rPr>
@@ -899,7 +1091,25 @@
           <w:sz w:val="20"/>
           <w:szCs w:val="20"/>
         </w:rPr>
-        <w:t xml:space="preserve"> is trained users will be able to submit one example of a house to estimate the price based on the </w:t>
+        <w:t xml:space="preserve"> is trained users will be able to submit one</w:t>
+      </w:r>
+      <w:r>
+        <w:rPr>
+          <w:rFonts w:ascii="Verdana" w:hAnsi="Verdana"/>
+          <w:color w:val="000000" w:themeColor="text1"/>
+          <w:sz w:val="20"/>
+          <w:szCs w:val="20"/>
+        </w:rPr>
+        <w:t xml:space="preserve"> or multiple fields</w:t>
+      </w:r>
+      <w:r>
+        <w:rPr>
+          <w:rFonts w:ascii="Verdana" w:hAnsi="Verdana"/>
+          <w:color w:val="000000" w:themeColor="text1"/>
+          <w:sz w:val="20"/>
+          <w:szCs w:val="20"/>
+        </w:rPr>
+        <w:t xml:space="preserve"> estimate the price based on the </w:t>
       </w:r>
       <w:r>
         <w:rPr>
@@ -918,6 +1128,15 @@
           <w:szCs w:val="20"/>
         </w:rPr>
         <w:t xml:space="preserve">. </w:t>
+      </w:r>
+      <w:r>
+        <w:rPr>
+          <w:rFonts w:ascii="Verdana" w:hAnsi="Verdana"/>
+          <w:color w:val="000000" w:themeColor="text1"/>
+          <w:sz w:val="20"/>
+          <w:szCs w:val="20"/>
+        </w:rPr>
+        <w:t xml:space="preserve">The users will be able to access a locally hosted web application to enter the fields. </w:t>
       </w:r>
     </w:p>
     <w:p>
@@ -989,16 +1208,135 @@
           <w:sz w:val="20"/>
           <w:szCs w:val="20"/>
         </w:rPr>
-        <w:t xml:space="preserve">The project’s purpose is to estimate </w:t>
-      </w:r>
-      <w:r>
-        <w:rPr>
-          <w:rFonts w:ascii="Verdana" w:hAnsi="Verdana"/>
-          <w:color w:val="000000" w:themeColor="text1"/>
-          <w:sz w:val="20"/>
-          <w:szCs w:val="20"/>
-        </w:rPr>
-        <w:t xml:space="preserve">a potential price a home could be sold for in King County based on previous homes sales in 2015 given parameters such as bedroom, bathrooms, square foot, etc. The goal is to give an accurate home sale price for a home sold in King County in 2015. A multiplying factor based on the mean home increase price since 2015 could be potentially added to estimate current homes prices. </w:t>
+        <w:t xml:space="preserve">The project’s purpose </w:t>
+      </w:r>
+      <w:r>
+        <w:rPr>
+          <w:rFonts w:ascii="Verdana" w:hAnsi="Verdana"/>
+          <w:color w:val="000000" w:themeColor="text1"/>
+          <w:sz w:val="20"/>
+          <w:szCs w:val="20"/>
+        </w:rPr>
+        <w:t xml:space="preserve">to provide an </w:t>
+      </w:r>
+      <w:proofErr w:type="gramStart"/>
+      <w:r>
+        <w:rPr>
+          <w:rFonts w:ascii="Verdana" w:hAnsi="Verdana"/>
+          <w:color w:val="000000" w:themeColor="text1"/>
+          <w:sz w:val="20"/>
+          <w:szCs w:val="20"/>
+        </w:rPr>
+        <w:t xml:space="preserve">easy to </w:t>
+      </w:r>
+      <w:r>
+        <w:rPr>
+          <w:rFonts w:ascii="Verdana" w:hAnsi="Verdana"/>
+          <w:color w:val="000000" w:themeColor="text1"/>
+          <w:sz w:val="20"/>
+          <w:szCs w:val="20"/>
+        </w:rPr>
+        <w:t>use</w:t>
+      </w:r>
+      <w:proofErr w:type="gramEnd"/>
+      <w:r>
+        <w:rPr>
+          <w:rFonts w:ascii="Verdana" w:hAnsi="Verdana"/>
+          <w:color w:val="000000" w:themeColor="text1"/>
+          <w:sz w:val="20"/>
+          <w:szCs w:val="20"/>
+        </w:rPr>
+        <w:t xml:space="preserve"> web application that can</w:t>
+      </w:r>
+      <w:r>
+        <w:rPr>
+          <w:rFonts w:ascii="Verdana" w:hAnsi="Verdana"/>
+          <w:color w:val="000000" w:themeColor="text1"/>
+          <w:sz w:val="20"/>
+          <w:szCs w:val="20"/>
+        </w:rPr>
+        <w:t xml:space="preserve"> estimate </w:t>
+      </w:r>
+      <w:r>
+        <w:rPr>
+          <w:rFonts w:ascii="Verdana" w:hAnsi="Verdana"/>
+          <w:color w:val="000000" w:themeColor="text1"/>
+          <w:sz w:val="20"/>
+          <w:szCs w:val="20"/>
+        </w:rPr>
+        <w:t>a potential price a home could be sold for in King County based on previous homes sales in 2015 given parameters such as bedroom, bathrooms, square foot, etc. The goal is to give an accurate home sale price for a home sold in King County in 2015. A multiplying factor</w:t>
+      </w:r>
+      <w:r>
+        <w:rPr>
+          <w:rFonts w:ascii="Verdana" w:hAnsi="Verdana"/>
+          <w:color w:val="000000" w:themeColor="text1"/>
+          <w:sz w:val="20"/>
+          <w:szCs w:val="20"/>
+        </w:rPr>
+        <w:t xml:space="preserve"> </w:t>
+      </w:r>
+      <w:r>
+        <w:rPr>
+          <w:rFonts w:ascii="Verdana" w:hAnsi="Verdana"/>
+          <w:color w:val="000000" w:themeColor="text1"/>
+          <w:sz w:val="20"/>
+          <w:szCs w:val="20"/>
+        </w:rPr>
+        <w:t xml:space="preserve">based on the mean home increase price since 2015 </w:t>
+      </w:r>
+      <w:r>
+        <w:rPr>
+          <w:rFonts w:ascii="Verdana" w:hAnsi="Verdana"/>
+          <w:color w:val="000000" w:themeColor="text1"/>
+          <w:sz w:val="20"/>
+          <w:szCs w:val="20"/>
+        </w:rPr>
+        <w:t xml:space="preserve">(1.7 to 2.2) </w:t>
+      </w:r>
+      <w:r>
+        <w:rPr>
+          <w:rFonts w:ascii="Verdana" w:hAnsi="Verdana"/>
+          <w:color w:val="000000" w:themeColor="text1"/>
+          <w:sz w:val="20"/>
+          <w:szCs w:val="20"/>
+        </w:rPr>
+        <w:t>could be potentially added to estimate current homes prices</w:t>
+      </w:r>
+      <w:r>
+        <w:rPr>
+          <w:rFonts w:ascii="Verdana" w:hAnsi="Verdana"/>
+          <w:color w:val="000000" w:themeColor="text1"/>
+          <w:sz w:val="20"/>
+          <w:szCs w:val="20"/>
+        </w:rPr>
+        <w:t xml:space="preserve"> in 2024</w:t>
+      </w:r>
+      <w:r>
+        <w:rPr>
+          <w:rFonts w:ascii="Verdana" w:hAnsi="Verdana"/>
+          <w:color w:val="000000" w:themeColor="text1"/>
+          <w:sz w:val="20"/>
+          <w:szCs w:val="20"/>
+        </w:rPr>
+        <w:t xml:space="preserve">. This web application has the potential to be supplemental tool to be used by home buyers, sellers, and </w:t>
+      </w:r>
+      <w:r>
+        <w:rPr>
+          <w:rFonts w:ascii="Verdana" w:hAnsi="Verdana"/>
+          <w:color w:val="000000" w:themeColor="text1"/>
+          <w:sz w:val="20"/>
+          <w:szCs w:val="20"/>
+        </w:rPr>
+        <w:t>appraiser</w:t>
+      </w:r>
+      <w:r>
+        <w:rPr>
+          <w:rFonts w:ascii="Verdana" w:hAnsi="Verdana"/>
+          <w:color w:val="000000" w:themeColor="text1"/>
+          <w:sz w:val="20"/>
+          <w:szCs w:val="20"/>
+        </w:rPr>
+        <w:t xml:space="preserve">s. </w:t>
       </w:r>
     </w:p>
     <w:p>
@@ -1025,51 +1363,6 @@
     </w:p>
     <w:p>
       <w:pPr>
-        <w:pStyle w:val="ListParagraph"/>
-        <w:rPr>
-          <w:rFonts w:ascii="Verdana" w:hAnsi="Verdana"/>
-          <w:color w:val="000000" w:themeColor="text1"/>
-          <w:sz w:val="20"/>
-          <w:szCs w:val="20"/>
-        </w:rPr>
-      </w:pPr>
-    </w:p>
-    <w:p>
-      <w:pPr>
-        <w:pStyle w:val="ListParagraph"/>
-        <w:rPr>
-          <w:rFonts w:ascii="Verdana" w:hAnsi="Verdana"/>
-          <w:color w:val="000000" w:themeColor="text1"/>
-          <w:sz w:val="20"/>
-          <w:szCs w:val="20"/>
-        </w:rPr>
-      </w:pPr>
-    </w:p>
-    <w:p>
-      <w:pPr>
-        <w:pStyle w:val="ListParagraph"/>
-        <w:rPr>
-          <w:rFonts w:ascii="Verdana" w:hAnsi="Verdana"/>
-          <w:color w:val="000000" w:themeColor="text1"/>
-          <w:sz w:val="20"/>
-          <w:szCs w:val="20"/>
-        </w:rPr>
-      </w:pPr>
-    </w:p>
-    <w:p>
-      <w:pPr>
-        <w:pStyle w:val="ListParagraph"/>
-        <w:rPr>
-          <w:rFonts w:ascii="Verdana" w:hAnsi="Verdana"/>
-          <w:color w:val="000000" w:themeColor="text1"/>
-          <w:sz w:val="20"/>
-          <w:szCs w:val="20"/>
-        </w:rPr>
-      </w:pPr>
-    </w:p>
-    <w:p>
-      <w:pPr>
-        <w:pStyle w:val="ListParagraph"/>
         <w:rPr>
           <w:rFonts w:ascii="Verdana" w:hAnsi="Verdana"/>
           <w:color w:val="000000" w:themeColor="text1"/>
@@ -1130,7 +1423,25 @@
           <w:sz w:val="20"/>
           <w:szCs w:val="20"/>
         </w:rPr>
-        <w:t>Since the project utilizes historical data from 2015 regarding home sales in King County, Washington, to train a machine learning model, the descriptive method involves analyzing and understanding patterns and correlations within this data set. This analysis will guide the machine learning model to make accurate price predictions for homes based on specified parameters (bedrooms, bathrooms, square footage, etc.).</w:t>
+        <w:t>Since the project utilizes historical data from 2015 regarding home sales in King County, Washington, to train a machine learning model, the descriptive method involves analyzing and understanding patterns and correlations within this data set. This analysis will guide the machine learning model to make accurate price predictions for homes based on specified parameters (bedrooms, bathrooms, square footage,</w:t>
+      </w:r>
+      <w:r>
+        <w:rPr>
+          <w:rFonts w:ascii="Verdana" w:hAnsi="Verdana"/>
+          <w:color w:val="000000" w:themeColor="text1"/>
+          <w:sz w:val="20"/>
+          <w:szCs w:val="20"/>
+        </w:rPr>
+        <w:t xml:space="preserve"> square foot lot, </w:t>
+      </w:r>
+      <w:r>
+        <w:rPr>
+          <w:rFonts w:ascii="Verdana" w:hAnsi="Verdana"/>
+          <w:color w:val="000000" w:themeColor="text1"/>
+          <w:sz w:val="20"/>
+          <w:szCs w:val="20"/>
+        </w:rPr>
+        <w:t xml:space="preserve">grade, condition.). </w:t>
       </w:r>
     </w:p>
     <w:p>
@@ -1202,18 +1513,171 @@
           <w:sz w:val="20"/>
           <w:szCs w:val="20"/>
         </w:rPr>
-        <w:t xml:space="preserve">This is a predictive project. The model is predicting the price of a home based on characteristics of a home given by the user. </w:t>
-      </w:r>
-    </w:p>
-    <w:p>
-      <w:pPr>
-        <w:rPr>
-          <w:rFonts w:ascii="Verdana" w:hAnsi="Verdana"/>
-          <w:color w:val="000000" w:themeColor="text1"/>
-          <w:sz w:val="20"/>
-          <w:szCs w:val="20"/>
-        </w:rPr>
-      </w:pPr>
+        <w:t>This is a predictive project. The model is predicting the price of a home based on characteristics of a home given by the user</w:t>
+      </w:r>
+      <w:r>
+        <w:rPr>
+          <w:rFonts w:ascii="Verdana" w:hAnsi="Verdana"/>
+          <w:color w:val="000000" w:themeColor="text1"/>
+          <w:sz w:val="20"/>
+          <w:szCs w:val="20"/>
+        </w:rPr>
+        <w:t xml:space="preserve">. The 7 potential fields are </w:t>
+      </w:r>
+      <w:r>
+        <w:rPr>
+          <w:rFonts w:ascii="Verdana" w:hAnsi="Verdana"/>
+          <w:color w:val="000000" w:themeColor="text1"/>
+          <w:sz w:val="20"/>
+          <w:szCs w:val="20"/>
+        </w:rPr>
+        <w:t>bedrooms, bathrooms,</w:t>
+      </w:r>
+      <w:r>
+        <w:rPr>
+          <w:rFonts w:ascii="Verdana" w:hAnsi="Verdana"/>
+          <w:color w:val="000000" w:themeColor="text1"/>
+          <w:sz w:val="20"/>
+          <w:szCs w:val="20"/>
+        </w:rPr>
+        <w:t xml:space="preserve"> </w:t>
+      </w:r>
+      <w:r>
+        <w:rPr>
+          <w:rFonts w:ascii="Verdana" w:hAnsi="Verdana"/>
+          <w:color w:val="000000" w:themeColor="text1"/>
+          <w:sz w:val="20"/>
+          <w:szCs w:val="20"/>
+        </w:rPr>
+        <w:t>sq</w:t>
+      </w:r>
+      <w:r>
+        <w:rPr>
+          <w:rFonts w:ascii="Verdana" w:hAnsi="Verdana"/>
+          <w:color w:val="000000" w:themeColor="text1"/>
+          <w:sz w:val="20"/>
+          <w:szCs w:val="20"/>
+        </w:rPr>
+        <w:t xml:space="preserve">uare </w:t>
+      </w:r>
+      <w:r>
+        <w:rPr>
+          <w:rFonts w:ascii="Verdana" w:hAnsi="Verdana"/>
+          <w:color w:val="000000" w:themeColor="text1"/>
+          <w:sz w:val="20"/>
+          <w:szCs w:val="20"/>
+        </w:rPr>
+        <w:t>f</w:t>
+      </w:r>
+      <w:r>
+        <w:rPr>
+          <w:rFonts w:ascii="Verdana" w:hAnsi="Verdana"/>
+          <w:color w:val="000000" w:themeColor="text1"/>
+          <w:sz w:val="20"/>
+          <w:szCs w:val="20"/>
+        </w:rPr>
+        <w:t xml:space="preserve">oot </w:t>
+      </w:r>
+      <w:r>
+        <w:rPr>
+          <w:rFonts w:ascii="Verdana" w:hAnsi="Verdana"/>
+          <w:color w:val="000000" w:themeColor="text1"/>
+          <w:sz w:val="20"/>
+          <w:szCs w:val="20"/>
+        </w:rPr>
+        <w:t>living, sq</w:t>
+      </w:r>
+      <w:r>
+        <w:rPr>
+          <w:rFonts w:ascii="Verdana" w:hAnsi="Verdana"/>
+          <w:color w:val="000000" w:themeColor="text1"/>
+          <w:sz w:val="20"/>
+          <w:szCs w:val="20"/>
+        </w:rPr>
+        <w:t xml:space="preserve">uare </w:t>
+      </w:r>
+      <w:r>
+        <w:rPr>
+          <w:rFonts w:ascii="Verdana" w:hAnsi="Verdana"/>
+          <w:color w:val="000000" w:themeColor="text1"/>
+          <w:sz w:val="20"/>
+          <w:szCs w:val="20"/>
+        </w:rPr>
+        <w:t>f</w:t>
+      </w:r>
+      <w:r>
+        <w:rPr>
+          <w:rFonts w:ascii="Verdana" w:hAnsi="Verdana"/>
+          <w:color w:val="000000" w:themeColor="text1"/>
+          <w:sz w:val="20"/>
+          <w:szCs w:val="20"/>
+        </w:rPr>
+        <w:t>oot</w:t>
+      </w:r>
+      <w:r>
+        <w:rPr>
+          <w:rFonts w:ascii="Verdana" w:hAnsi="Verdana"/>
+          <w:color w:val="000000" w:themeColor="text1"/>
+          <w:sz w:val="20"/>
+          <w:szCs w:val="20"/>
+        </w:rPr>
+        <w:t xml:space="preserve"> lot</w:t>
+      </w:r>
+      <w:r>
+        <w:rPr>
+          <w:rFonts w:ascii="Verdana" w:hAnsi="Verdana"/>
+          <w:color w:val="000000" w:themeColor="text1"/>
+          <w:sz w:val="20"/>
+          <w:szCs w:val="20"/>
+        </w:rPr>
+        <w:t xml:space="preserve">, floors, condition, </w:t>
+      </w:r>
+      <w:r>
+        <w:rPr>
+          <w:rFonts w:ascii="Verdana" w:hAnsi="Verdana"/>
+          <w:color w:val="000000" w:themeColor="text1"/>
+          <w:sz w:val="20"/>
+          <w:szCs w:val="20"/>
+        </w:rPr>
+        <w:t xml:space="preserve">and </w:t>
+      </w:r>
+      <w:r>
+        <w:rPr>
+          <w:rFonts w:ascii="Verdana" w:hAnsi="Verdana"/>
+          <w:color w:val="000000" w:themeColor="text1"/>
+          <w:sz w:val="20"/>
+          <w:szCs w:val="20"/>
+        </w:rPr>
+        <w:t>grade</w:t>
+      </w:r>
+      <w:r>
+        <w:rPr>
+          <w:rFonts w:ascii="Verdana" w:hAnsi="Verdana"/>
+          <w:color w:val="000000" w:themeColor="text1"/>
+          <w:sz w:val="20"/>
+          <w:szCs w:val="20"/>
+        </w:rPr>
+        <w:t>. The model has been trained on those 7 fields with a labeled 8</w:t>
+      </w:r>
+      <w:r>
+        <w:rPr>
+          <w:rFonts w:ascii="Verdana" w:hAnsi="Verdana"/>
+          <w:color w:val="000000" w:themeColor="text1"/>
+          <w:sz w:val="20"/>
+          <w:szCs w:val="20"/>
+          <w:vertAlign w:val="superscript"/>
+        </w:rPr>
+        <w:t>th</w:t>
+      </w:r>
+      <w:r>
+        <w:rPr>
+          <w:rFonts w:ascii="Verdana" w:hAnsi="Verdana"/>
+          <w:color w:val="000000" w:themeColor="text1"/>
+          <w:sz w:val="20"/>
+          <w:szCs w:val="20"/>
+        </w:rPr>
+        <w:t xml:space="preserve"> field that has the prices of the home.</w:t>
+      </w:r>
     </w:p>
     <w:p>
       <w:pPr>
@@ -1299,6 +1763,7 @@
           <w:color w:val="000000" w:themeColor="text1"/>
           <w:sz w:val="20"/>
           <w:szCs w:val="20"/>
+          <w:u w:val="single"/>
         </w:rPr>
       </w:pPr>
       <w:r>
@@ -1309,6 +1774,7 @@
           <w:color w:val="000000" w:themeColor="text1"/>
           <w:sz w:val="20"/>
           <w:szCs w:val="20"/>
+          <w:u w:val="single"/>
         </w:rPr>
         <w:t>Web</w:t>
       </w:r>
@@ -1371,7 +1837,16 @@
           <w:sz w:val="20"/>
           <w:szCs w:val="20"/>
         </w:rPr>
-        <w:t xml:space="preserve">The application type will be a Webapp. This web interface is where users will get information on the model and be able to input 7 points of data on a single house to make a prediction on price.  </w:t>
+        <w:t>The application type will be a Webapp. This web interface is where users will get information on the model and be able to input 7 points of data on a single house to make a prediction on price.</w:t>
+      </w:r>
+      <w:r>
+        <w:rPr>
+          <w:rFonts w:ascii="Verdana" w:hAnsi="Verdana"/>
+          <w:color w:val="000000" w:themeColor="text1"/>
+          <w:sz w:val="20"/>
+          <w:szCs w:val="20"/>
+        </w:rPr>
+        <w:t xml:space="preserve"> </w:t>
       </w:r>
     </w:p>
     <w:p>
@@ -1675,7 +2150,25 @@
           <w:sz w:val="20"/>
           <w:szCs w:val="20"/>
         </w:rPr>
-        <w:t xml:space="preserve"> 70 hours </w:t>
+        <w:t xml:space="preserve"> 70 hours</w:t>
+      </w:r>
+      <w:r>
+        <w:rPr>
+          <w:rFonts w:ascii="Verdana" w:hAnsi="Verdana"/>
+          <w:color w:val="000000" w:themeColor="text1"/>
+          <w:sz w:val="20"/>
+          <w:szCs w:val="20"/>
+        </w:rPr>
+        <w:t>.</w:t>
+      </w:r>
+      <w:r>
+        <w:rPr>
+          <w:rFonts w:ascii="Verdana" w:hAnsi="Verdana"/>
+          <w:color w:val="000000" w:themeColor="text1"/>
+          <w:sz w:val="20"/>
+          <w:szCs w:val="20"/>
+        </w:rPr>
+        <w:t xml:space="preserve"> </w:t>
       </w:r>
     </w:p>
     <w:p>
@@ -2012,6 +2505,16 @@
           <w:szCs w:val="20"/>
         </w:rPr>
         <w:t xml:space="preserve"> no human subjects with this project. </w:t>
+      </w:r>
+      <w:r>
+        <w:rPr>
+          <w:rFonts w:ascii="Verdana" w:hAnsi="Verdana"/>
+          <w:bCs/>
+          <w:color w:val="000000" w:themeColor="text1"/>
+          <w:sz w:val="20"/>
+          <w:szCs w:val="20"/>
+        </w:rPr>
+        <w:t xml:space="preserve"> </w:t>
       </w:r>
     </w:p>
     <w:p>
@@ -3814,6 +4317,18 @@
       <w:shd w:val="clear" w:color="auto" w:fill="E1DFDD"/>
     </w:rPr>
   </w:style>
+  <w:style w:type="character" w:styleId="FollowedHyperlink">
+    <w:name w:val="FollowedHyperlink"/>
+    <w:basedOn w:val="DefaultParagraphFont"/>
+    <w:uiPriority w:val="99"/>
+    <w:semiHidden/>
+    <w:unhideWhenUsed/>
+    <w:rsid w:val="002E471D"/>
+    <w:rPr>
+      <w:color w:val="954F72" w:themeColor="followedHyperlink"/>
+      <w:u w:val="single"/>
+    </w:rPr>
+  </w:style>
 </w:styles>
 </file>
 
@@ -4139,6 +4654,15 @@
 </file>
 
 <file path=customXml/item3.xml><?xml version="1.0" encoding="utf-8"?>
+<?mso-contentType ?>
+<FormTemplates xmlns="http://schemas.microsoft.com/sharepoint/v3/contenttype/forms">
+  <Display>DocumentLibraryForm</Display>
+  <Edit>DocumentLibraryForm</Edit>
+  <New>DocumentLibraryForm</New>
+</FormTemplates>
+</file>
+
+<file path=customXml/item4.xml><?xml version="1.0" encoding="utf-8"?>
 <ct:contentTypeSchema xmlns:ct="http://schemas.microsoft.com/office/2006/metadata/contentType" xmlns:ma="http://schemas.microsoft.com/office/2006/metadata/properties/metaAttributes" ct:_="" ma:_="" ma:contentTypeName="Document" ma:contentTypeID="0x010100C39F2A75005F2D43B30369DAED2CCB1C" ma:contentTypeVersion="52" ma:contentTypeDescription="Create a new document." ma:contentTypeScope="" ma:versionID="7a73f34cab6aee77515a5281acc009f5">
   <xsd:schema xmlns:xsd="http://www.w3.org/2001/XMLSchema" xmlns:xs="http://www.w3.org/2001/XMLSchema" xmlns:p="http://schemas.microsoft.com/office/2006/metadata/properties" xmlns:ns1="http://schemas.microsoft.com/sharepoint/v3" xmlns:ns2="0feec74c-ecc7-44c3-9c64-3623cf89ed41" xmlns:ns3="1f707338-ea0f-4fe5-baee-59b996692b22" targetNamespace="http://schemas.microsoft.com/office/2006/metadata/properties" ma:root="true" ma:fieldsID="ef7b34a573357f08b606e199d690361a" ns1:_="" ns2:_="" ns3:_="">
     <xsd:import namespace="http://schemas.microsoft.com/sharepoint/v3"/>
@@ -4656,15 +5180,6 @@
 </ct:contentTypeSchema>
 </file>
 
-<file path=customXml/item4.xml><?xml version="1.0" encoding="utf-8"?>
-<?mso-contentType ?>
-<FormTemplates xmlns="http://schemas.microsoft.com/sharepoint/v3/contenttype/forms">
-  <Display>DocumentLibraryForm</Display>
-  <Edit>DocumentLibraryForm</Edit>
-  <New>DocumentLibraryForm</New>
-</FormTemplates>
-</file>
-
 <file path=customXml/itemProps1.xml><?xml version="1.0" encoding="utf-8"?>
 <ds:datastoreItem xmlns:ds="http://schemas.openxmlformats.org/officeDocument/2006/customXml" ds:itemID="{55AF091B-3C7A-41E3-B477-F2FDAA23CFDA}">
   <ds:schemaRefs>
@@ -4686,6 +5201,14 @@
 </file>
 
 <file path=customXml/itemProps3.xml><?xml version="1.0" encoding="utf-8"?>
+<ds:datastoreItem xmlns:ds="http://schemas.openxmlformats.org/officeDocument/2006/customXml" ds:itemID="{50D2F13A-7071-473F-AB2E-DCA93F173991}">
+  <ds:schemaRefs>
+    <ds:schemaRef ds:uri="http://schemas.microsoft.com/sharepoint/v3/contenttype/forms"/>
+  </ds:schemaRefs>
+</ds:datastoreItem>
+</file>
+
+<file path=customXml/itemProps4.xml><?xml version="1.0" encoding="utf-8"?>
 <ds:datastoreItem xmlns:ds="http://schemas.openxmlformats.org/officeDocument/2006/customXml" ds:itemID="{6C6D5351-591D-4DBC-A0F1-11FC4BAA8385}">
   <ds:schemaRefs>
     <ds:schemaRef ds:uri="http://schemas.microsoft.com/office/2006/metadata/contentType"/>
@@ -4703,12 +5226,4 @@
     <ds:schemaRef ds:uri="http://schemas.microsoft.com/internal/obd"/>
   </ds:schemaRefs>
 </ds:datastoreItem>
-</file>
-
-<file path=customXml/itemProps4.xml><?xml version="1.0" encoding="utf-8"?>
-<ds:datastoreItem xmlns:ds="http://schemas.openxmlformats.org/officeDocument/2006/customXml" ds:itemID="{50D2F13A-7071-473F-AB2E-DCA93F173991}">
-  <ds:schemaRefs>
-    <ds:schemaRef ds:uri="http://schemas.microsoft.com/sharepoint/v3/contenttype/forms"/>
-  </ds:schemaRefs>
-</ds:datastoreItem>
 </file>
</xml_diff>